<commit_message>
Most of the classes from the book have been copied over
</commit_message>
<xml_diff>
--- a/Lab5SDR.docx
+++ b/Lab5SDR.docx
@@ -42,23 +42,15 @@
     </w:p>
     <w:p>
       <w:r>
-        <w:t>Use the Lego Mindstorms to measure the decibels of different environments at different times for two hours.</w:t>
+        <w:t>Utilizing the program from Lab 4, store people in different data structures.</w:t>
       </w:r>
-      <w:bookmarkStart w:id="0" w:name="_GoBack"/>
-      <w:bookmarkEnd w:id="0"/>
     </w:p>
     <w:p>
       <w:r>
         <w:rPr>
           <w:b/>
         </w:rPr>
-        <w:t>Problem Requirements</w:t>
-      </w:r>
-      <w:r>
-        <w:rPr>
-          <w:b/>
-        </w:rPr>
-        <w:t xml:space="preserve"> </w:t>
+        <w:t xml:space="preserve">Problem Requirements </w:t>
       </w:r>
     </w:p>
     <w:p>
@@ -66,11 +58,11 @@
         <w:pStyle w:val="ListParagraph"/>
         <w:numPr>
           <w:ilvl w:val="0"/>
-          <w:numId w:val="2"/>
+          <w:numId w:val="4"/>
         </w:numPr>
       </w:pPr>
       <w:r>
-        <w:t>Measure the decibels of sound in a location</w:t>
+        <w:t>Store people who have names, email addresses, and social security numbers</w:t>
       </w:r>
     </w:p>
     <w:p>
@@ -78,47 +70,42 @@
         <w:pStyle w:val="ListParagraph"/>
         <w:numPr>
           <w:ilvl w:val="0"/>
-          <w:numId w:val="2"/>
+          <w:numId w:val="4"/>
         </w:numPr>
       </w:pPr>
       <w:r>
-        <w:t>Take a sample every two seconds</w:t>
+        <w:t>Compare and sort people by their social security numbers</w:t>
       </w:r>
     </w:p>
     <w:p>
       <w:pPr>
+        <w:numPr>
+          <w:ilvl w:val="0"/>
+          <w:numId w:val="4"/>
+        </w:numPr>
+        <w:shd w:val="clear" w:color="auto" w:fill="FFFFFF"/>
+        <w:spacing w:before="100" w:beforeAutospacing="1" w:after="100" w:afterAutospacing="1" w:line="240" w:lineRule="auto"/>
+        <w:rPr>
+          <w:rFonts w:eastAsia="Times New Roman" w:cs="Arial"/>
+        </w:rPr>
+      </w:pPr>
+      <w:r>
+        <w:rPr>
+          <w:rFonts w:eastAsia="Times New Roman" w:cs="Arial"/>
+        </w:rPr>
+        <w:t>Add two additional data structures (BST and one of the ones in Chapter 7 or another pre-approved). The one from chapter 7 will be another list (unsorted, sorted, or indexes using a different base structure. It needs to implement one of the same interfaces you used in previous lab)</w:t>
+      </w:r>
+    </w:p>
+    <w:p>
+      <w:pPr>
         <w:pStyle w:val="ListParagraph"/>
         <w:numPr>
           <w:ilvl w:val="0"/>
-          <w:numId w:val="2"/>
+          <w:numId w:val="4"/>
         </w:numPr>
       </w:pPr>
       <w:r>
-        <w:t>Store ranges of decibels and the amount of time that range has been read</w:t>
-      </w:r>
-    </w:p>
-    <w:p>
-      <w:pPr>
-        <w:pStyle w:val="ListParagraph"/>
-        <w:numPr>
-          <w:ilvl w:val="0"/>
-          <w:numId w:val="2"/>
-        </w:numPr>
-      </w:pPr>
-      <w:r>
-        <w:t>Use Decibel ranges from 0 to 200 with 20 evenly spaced ranges</w:t>
-      </w:r>
-    </w:p>
-    <w:p>
-      <w:pPr>
-        <w:pStyle w:val="ListParagraph"/>
-        <w:numPr>
-          <w:ilvl w:val="0"/>
-          <w:numId w:val="2"/>
-        </w:numPr>
-      </w:pPr>
-      <w:r>
-        <w:t>Use two major data structures from Chapter 6</w:t>
+        <w:t>Do a detailed analysis of the work done in your lessons learned</w:t>
       </w:r>
     </w:p>
     <w:p>
@@ -256,7 +243,10 @@
           </w:tcPr>
           <w:p>
             <w:r>
-              <w:t>SoundGenerator</w:t>
+              <w:t>SSN</w:t>
+            </w:r>
+            <w:r>
+              <w:t>Generator</w:t>
             </w:r>
           </w:p>
         </w:tc>
@@ -266,7 +256,12 @@
           </w:tcPr>
           <w:p>
             <w:r>
-              <w:t>Sound</w:t>
+              <w:t>&lt;&lt;Interface&gt;&gt;</w:t>
+            </w:r>
+          </w:p>
+          <w:p>
+            <w:r>
+              <w:t>IOInterface</w:t>
             </w:r>
           </w:p>
         </w:tc>
@@ -292,35 +287,6 @@
                 <w:u w:val="single"/>
               </w:rPr>
             </w:pPr>
-            <w:r>
-              <w:rPr>
-                <w:u w:val="single"/>
-              </w:rPr>
-              <w:t>-gen: SoundGenerator</w:t>
-            </w:r>
-          </w:p>
-          <w:p>
-            <w:r>
-              <w:t>-unsortedList: UnsortedList</w:t>
-            </w:r>
-          </w:p>
-          <w:p>
-            <w:r>
-              <w:t>-sortedList: SortedList</w:t>
-            </w:r>
-          </w:p>
-          <w:p>
-            <w:pPr>
-              <w:rPr>
-                <w:u w:val="single"/>
-              </w:rPr>
-            </w:pPr>
-            <w:r>
-              <w:rPr>
-                <w:u w:val="single"/>
-              </w:rPr>
-              <w:t>-sound: Sound</w:t>
-            </w:r>
           </w:p>
         </w:tc>
       </w:tr>
@@ -341,45 +307,58 @@
           </w:tcPr>
           <w:p>
             <w:r>
-              <w:t>+Sound()</w:t>
-            </w:r>
-          </w:p>
-          <w:p>
-            <w:pPr>
-              <w:rPr>
-                <w:u w:val="single"/>
-              </w:rPr>
-            </w:pPr>
-            <w:r>
-              <w:rPr>
-                <w:u w:val="single"/>
-              </w:rPr>
-              <w:t>+main(String[] args)</w:t>
-            </w:r>
-          </w:p>
-          <w:p>
-            <w:r>
-              <w:t>-runUnsorted()</w:t>
-            </w:r>
-          </w:p>
-          <w:p>
-            <w:r>
-              <w:t>-handleNumUn()</w:t>
-            </w:r>
-          </w:p>
-          <w:p>
-            <w:r>
-              <w:t>-runSorted()</w:t>
-            </w:r>
-          </w:p>
-          <w:p>
-            <w:r>
-              <w:t>-handleNumSr()</w:t>
+              <w:t>getInt(int port)</w:t>
+            </w:r>
+          </w:p>
+          <w:p>
+            <w:r>
+              <w:t>getInt()</w:t>
+            </w:r>
+          </w:p>
+          <w:p>
+            <w:r>
+              <w:t>getString()</w:t>
+            </w:r>
+          </w:p>
+          <w:p>
+            <w:r>
+              <w:t>getStringLn()</w:t>
+            </w:r>
+          </w:p>
+          <w:p>
+            <w:r>
+              <w:t>writeString(String str)</w:t>
+            </w:r>
+          </w:p>
+          <w:p>
+            <w:r>
+              <w:t>writeStringLn(string str)</w:t>
+            </w:r>
+          </w:p>
+          <w:p>
+            <w:r>
+              <w:t>writeString(String str, int x, int y)</w:t>
+            </w:r>
+          </w:p>
+          <w:p>
+            <w:r>
+              <w:t>makeSound(String str)</w:t>
+            </w:r>
+          </w:p>
+          <w:p>
+            <w:r>
+              <w:t>turn(int direction)</w:t>
+            </w:r>
+          </w:p>
+          <w:p>
+            <w:r>
+              <w:t>move()</w:t>
             </w:r>
           </w:p>
         </w:tc>
       </w:tr>
     </w:tbl>
+    <w:p/>
     <w:p/>
     <w:tbl>
       <w:tblPr>
@@ -398,6 +377,7 @@
           </w:tcPr>
           <w:p>
             <w:r>
+              <w:lastRenderedPageBreak/>
               <w:t>List</w:t>
             </w:r>
           </w:p>
@@ -408,7 +388,7 @@
           </w:tcPr>
           <w:p>
             <w:r>
-              <w:t>Range</w:t>
+              <w:t>Person</w:t>
             </w:r>
           </w:p>
         </w:tc>
@@ -440,7 +420,6 @@
           </w:p>
           <w:p>
             <w:r>
-              <w:lastRenderedPageBreak/>
               <w:t>#currentPos: int</w:t>
             </w:r>
           </w:p>
@@ -466,23 +445,20 @@
           </w:tcPr>
           <w:p>
             <w:r>
-              <w:lastRenderedPageBreak/>
-              <w:t>-SIZE: int</w:t>
-            </w:r>
-          </w:p>
-          <w:p>
-            <w:r>
-              <w:t>-count: int</w:t>
-            </w:r>
-          </w:p>
-          <w:p>
-            <w:r>
-              <w:t>-low: int</w:t>
-            </w:r>
-          </w:p>
-          <w:p>
-            <w:r>
-              <w:t>-high: high</w:t>
+              <w:t>-name: String</w:t>
+            </w:r>
+          </w:p>
+          <w:p>
+            <w:r>
+              <w:t>-email: String</w:t>
+            </w:r>
+          </w:p>
+          <w:p>
+            <w:r>
+              <w:t>-SSN</w:t>
+            </w:r>
+            <w:r>
+              <w:t>: int</w:t>
             </w:r>
           </w:p>
         </w:tc>
@@ -494,7 +470,6 @@
           </w:tcPr>
           <w:p>
             <w:r>
-              <w:lastRenderedPageBreak/>
               <w:t>+List()</w:t>
             </w:r>
           </w:p>
@@ -550,25 +525,10 @@
           </w:tcPr>
           <w:p>
             <w:r>
-              <w:t>+Range(int small, int big)</w:t>
-            </w:r>
-          </w:p>
-          <w:p>
-            <w:r>
-              <w:t>+Range(int num)</w:t>
-            </w:r>
-          </w:p>
-          <w:p>
-            <w:r>
-              <w:t>-getCount(): int count</w:t>
-            </w:r>
-          </w:p>
-          <w:p>
-            <w:r>
-              <w:t>-addCount(</w:t>
-            </w:r>
-            <w:r>
-              <w:t>int more</w:t>
+              <w:t xml:space="preserve">+Person(int SSN, String name, </w:t>
+            </w:r>
+            <w:r>
+              <w:t>String email</w:t>
             </w:r>
             <w:r>
               <w:t>)</w:t>
@@ -576,22 +536,53 @@
           </w:p>
           <w:p>
             <w:r>
-              <w:t>-getHigh(): int high</w:t>
-            </w:r>
-          </w:p>
-          <w:p>
-            <w:r>
-              <w:t>-getLow(): int low</w:t>
-            </w:r>
-          </w:p>
-          <w:p>
-            <w:r>
-              <w:t>+compareTo(Range inc): int</w:t>
-            </w:r>
-          </w:p>
-          <w:p>
-            <w:r>
-              <w:t>+equals(Range inc): boolean</w:t>
+              <w:t>+Person(</w:t>
+            </w:r>
+            <w:r>
+              <w:t>String name, String email</w:t>
+            </w:r>
+            <w:r>
+              <w:t>)</w:t>
+            </w:r>
+          </w:p>
+          <w:p>
+            <w:r>
+              <w:t>-getName</w:t>
+            </w:r>
+            <w:r>
+              <w:t xml:space="preserve">(): </w:t>
+            </w:r>
+            <w:r>
+              <w:t>String name</w:t>
+            </w:r>
+          </w:p>
+          <w:p>
+            <w:r>
+              <w:t>-</w:t>
+            </w:r>
+            <w:r>
+              <w:t>getSSN(): int SSN</w:t>
+            </w:r>
+          </w:p>
+          <w:p>
+            <w:r>
+              <w:t>-getEmail(): String email</w:t>
+            </w:r>
+          </w:p>
+          <w:p>
+            <w:r>
+              <w:t>+compareTo(Person</w:t>
+            </w:r>
+            <w:r>
+              <w:t xml:space="preserve"> inc): int</w:t>
+            </w:r>
+          </w:p>
+          <w:p>
+            <w:r>
+              <w:t>+equals(Person</w:t>
+            </w:r>
+            <w:r>
+              <w:t xml:space="preserve"> inc): boolean</w:t>
             </w:r>
           </w:p>
           <w:p>
@@ -603,6 +594,387 @@
       </w:tr>
     </w:tbl>
     <w:p/>
+    <w:tbl>
+      <w:tblPr>
+        <w:tblStyle w:val="TableGrid"/>
+        <w:tblW w:w="0" w:type="auto"/>
+        <w:tblLook w:val="04A0" w:firstRow="1" w:lastRow="0" w:firstColumn="1" w:lastColumn="0" w:noHBand="0" w:noVBand="1"/>
+      </w:tblPr>
+      <w:tblGrid>
+        <w:gridCol w:w="4135"/>
+        <w:gridCol w:w="5215"/>
+      </w:tblGrid>
+      <w:tr>
+        <w:tc>
+          <w:tcPr>
+            <w:tcW w:w="4135" w:type="dxa"/>
+          </w:tcPr>
+          <w:p>
+            <w:r>
+              <w:t>&lt;&lt;interface&gt;&gt;</w:t>
+            </w:r>
+          </w:p>
+          <w:p>
+            <w:r>
+              <w:t>BSTInterface</w:t>
+            </w:r>
+          </w:p>
+        </w:tc>
+        <w:tc>
+          <w:tcPr>
+            <w:tcW w:w="5215" w:type="dxa"/>
+          </w:tcPr>
+          <w:p>
+            <w:r>
+              <w:t>BinarySearchTree</w:t>
+            </w:r>
+          </w:p>
+          <w:p>
+            <w:r>
+              <w:t>Implements BSTInterface</w:t>
+            </w:r>
+          </w:p>
+        </w:tc>
+      </w:tr>
+      <w:tr>
+        <w:tc>
+          <w:tcPr>
+            <w:tcW w:w="4135" w:type="dxa"/>
+          </w:tcPr>
+          <w:p>
+            <w:pPr>
+              <w:rPr>
+                <w:u w:val="single"/>
+              </w:rPr>
+            </w:pPr>
+            <w:r>
+              <w:rPr>
+                <w:u w:val="single"/>
+              </w:rPr>
+              <w:t>#INORDER: int</w:t>
+            </w:r>
+          </w:p>
+          <w:p>
+            <w:pPr>
+              <w:rPr>
+                <w:u w:val="single"/>
+              </w:rPr>
+            </w:pPr>
+            <w:r>
+              <w:rPr>
+                <w:u w:val="single"/>
+              </w:rPr>
+              <w:t>#PREORDER: int</w:t>
+            </w:r>
+          </w:p>
+          <w:p>
+            <w:r>
+              <w:rPr>
+                <w:u w:val="single"/>
+              </w:rPr>
+              <w:t>#POSTORDER: int</w:t>
+            </w:r>
+          </w:p>
+        </w:tc>
+        <w:tc>
+          <w:tcPr>
+            <w:tcW w:w="5215" w:type="dxa"/>
+          </w:tcPr>
+          <w:p>
+            <w:r>
+              <w:t>#root: BSTNode</w:t>
+            </w:r>
+          </w:p>
+          <w:p>
+            <w:r>
+              <w:t>#found: boolean</w:t>
+            </w:r>
+          </w:p>
+          <w:p>
+            <w:r>
+              <w:t>#inOrderQueue: ArrayBndQueue</w:t>
+            </w:r>
+          </w:p>
+          <w:p>
+            <w:r>
+              <w:t>#preOrderQueue: ArrayBndQueue</w:t>
+            </w:r>
+          </w:p>
+          <w:p>
+            <w:r>
+              <w:t>#postOrderQueue: ArrayBndQueue</w:t>
+            </w:r>
+          </w:p>
+        </w:tc>
+      </w:tr>
+      <w:tr>
+        <w:tc>
+          <w:tcPr>
+            <w:tcW w:w="4135" w:type="dxa"/>
+          </w:tcPr>
+          <w:p>
+            <w:r>
+              <w:t>+isEmpty(): Boolean</w:t>
+            </w:r>
+          </w:p>
+          <w:p>
+            <w:r>
+              <w:t>+size(): int</w:t>
+            </w:r>
+          </w:p>
+          <w:p>
+            <w:r>
+              <w:t>+contains(Comparable element): boolean</w:t>
+            </w:r>
+          </w:p>
+          <w:p>
+            <w:r>
+              <w:t>+remove(Comparable element): boolean</w:t>
+            </w:r>
+          </w:p>
+          <w:p>
+            <w:r>
+              <w:t>+get(Comparable element): Comparable</w:t>
+            </w:r>
+          </w:p>
+          <w:p>
+            <w:r>
+              <w:t>+add(Comparable element): void</w:t>
+            </w:r>
+          </w:p>
+          <w:p>
+            <w:r>
+              <w:t>+reset(int orderType): int</w:t>
+            </w:r>
+          </w:p>
+          <w:p>
+            <w:r>
+              <w:t>+getNext(int orderType): Comparable</w:t>
+            </w:r>
+          </w:p>
+        </w:tc>
+        <w:tc>
+          <w:tcPr>
+            <w:tcW w:w="5215" w:type="dxa"/>
+          </w:tcPr>
+          <w:p>
+            <w:r>
+              <w:t>+BinarySearchTree()</w:t>
+            </w:r>
+          </w:p>
+          <w:p>
+            <w:r>
+              <w:t>+isEmpty(): boolean</w:t>
+            </w:r>
+          </w:p>
+          <w:p>
+            <w:r>
+              <w:t>-recSize(BSTNode tree): int</w:t>
+            </w:r>
+          </w:p>
+          <w:p>
+            <w:r>
+              <w:t>+size(): int</w:t>
+            </w:r>
+          </w:p>
+          <w:p>
+            <w:r>
+              <w:t>+size2(): int</w:t>
+            </w:r>
+          </w:p>
+          <w:p>
+            <w:r>
+              <w:t>-recContains(Comparable element, BSTNode tree): boolean</w:t>
+            </w:r>
+          </w:p>
+          <w:p>
+            <w:r>
+              <w:t>+contains(Comparable element): boolean</w:t>
+            </w:r>
+          </w:p>
+          <w:p>
+            <w:r>
+              <w:t>+remove(Comparable element): boolean</w:t>
+            </w:r>
+          </w:p>
+          <w:p>
+            <w:r>
+              <w:t>+get(Comparable element): Comparable</w:t>
+            </w:r>
+          </w:p>
+          <w:p>
+            <w:r>
+              <w:t>+add(Comparable element): void</w:t>
+            </w:r>
+          </w:p>
+          <w:p>
+            <w:r>
+              <w:t>+reset(int orderType): int</w:t>
+            </w:r>
+          </w:p>
+          <w:p>
+            <w:r>
+              <w:t>+getNext(int orderType): Comparable</w:t>
+            </w:r>
+          </w:p>
+          <w:p>
+            <w:r>
+              <w:t>-recGet(Comparable element, BSTNode tree): Comparable</w:t>
+            </w:r>
+          </w:p>
+          <w:p>
+            <w:r>
+              <w:t>-recAdd(Comparable element, BSTNode tree): BSTNode</w:t>
+            </w:r>
+          </w:p>
+          <w:p>
+            <w:r>
+              <w:t>-getPredecessor(BSTNode tree): Comparable</w:t>
+            </w:r>
+          </w:p>
+          <w:p>
+            <w:r>
+              <w:t>-removeNode(BSTNode tree): BSTNode</w:t>
+            </w:r>
+          </w:p>
+          <w:p>
+            <w:r>
+              <w:t>-inOrder(BSTNode tree): void</w:t>
+            </w:r>
+          </w:p>
+          <w:p>
+            <w:r>
+              <w:t>-preOrder(BSTNode tree): void</w:t>
+            </w:r>
+          </w:p>
+          <w:p>
+            <w:r>
+              <w:lastRenderedPageBreak/>
+              <w:t>-postOrder(BSTNode tree): void</w:t>
+            </w:r>
+          </w:p>
+        </w:tc>
+      </w:tr>
+    </w:tbl>
+    <w:p>
+      <w:pPr>
+        <w:rPr>
+          <w:b/>
+        </w:rPr>
+      </w:pPr>
+    </w:p>
+    <w:tbl>
+      <w:tblPr>
+        <w:tblStyle w:val="TableGrid"/>
+        <w:tblW w:w="0" w:type="auto"/>
+        <w:tblLook w:val="04A0" w:firstRow="1" w:lastRow="0" w:firstColumn="1" w:lastColumn="0" w:noHBand="0" w:noVBand="1"/>
+      </w:tblPr>
+      <w:tblGrid>
+        <w:gridCol w:w="4675"/>
+        <w:gridCol w:w="4675"/>
+      </w:tblGrid>
+      <w:tr>
+        <w:tc>
+          <w:tcPr>
+            <w:tcW w:w="4675" w:type="dxa"/>
+          </w:tcPr>
+          <w:p>
+            <w:r>
+              <w:t>BSTNode</w:t>
+            </w:r>
+          </w:p>
+        </w:tc>
+        <w:tc>
+          <w:tcPr>
+            <w:tcW w:w="4675" w:type="dxa"/>
+          </w:tcPr>
+          <w:p/>
+        </w:tc>
+      </w:tr>
+      <w:tr>
+        <w:tc>
+          <w:tcPr>
+            <w:tcW w:w="4675" w:type="dxa"/>
+          </w:tcPr>
+          <w:p>
+            <w:r>
+              <w:t>#BSTNode: left</w:t>
+            </w:r>
+          </w:p>
+          <w:p>
+            <w:r>
+              <w:t>#BSTNode: right</w:t>
+            </w:r>
+          </w:p>
+          <w:p>
+            <w:r>
+              <w:t>#Comparable: info</w:t>
+            </w:r>
+          </w:p>
+        </w:tc>
+        <w:tc>
+          <w:tcPr>
+            <w:tcW w:w="4675" w:type="dxa"/>
+          </w:tcPr>
+          <w:p/>
+        </w:tc>
+      </w:tr>
+      <w:tr>
+        <w:tc>
+          <w:tcPr>
+            <w:tcW w:w="4675" w:type="dxa"/>
+          </w:tcPr>
+          <w:p>
+            <w:r>
+              <w:t>+BSTNode(Comparable info)</w:t>
+            </w:r>
+          </w:p>
+          <w:p>
+            <w:r>
+              <w:t>+setInfo(Comparable info): void</w:t>
+            </w:r>
+          </w:p>
+          <w:p>
+            <w:r>
+              <w:t>+getInfo(): Comparable</w:t>
+            </w:r>
+          </w:p>
+          <w:p>
+            <w:r>
+              <w:t>+setLeft(BSTNode link): void</w:t>
+            </w:r>
+          </w:p>
+          <w:p>
+            <w:r>
+              <w:t>+setRight(BSTNode link): void</w:t>
+            </w:r>
+          </w:p>
+          <w:p>
+            <w:r>
+              <w:t>+getLeft(): BSTNode</w:t>
+            </w:r>
+          </w:p>
+          <w:p>
+            <w:r>
+              <w:t>+getRight(): BSTNode</w:t>
+            </w:r>
+          </w:p>
+        </w:tc>
+        <w:tc>
+          <w:tcPr>
+            <w:tcW w:w="4675" w:type="dxa"/>
+          </w:tcPr>
+          <w:p/>
+        </w:tc>
+      </w:tr>
+    </w:tbl>
+    <w:p>
+      <w:pPr>
+        <w:rPr>
+          <w:b/>
+        </w:rPr>
+      </w:pPr>
+    </w:p>
     <w:p>
       <w:pPr>
         <w:rPr>
@@ -616,45 +988,7 @@
         <w:t>Testing Report</w:t>
       </w:r>
     </w:p>
-    <w:p>
-      <w:pPr>
-        <w:pStyle w:val="ListParagraph"/>
-        <w:numPr>
-          <w:ilvl w:val="0"/>
-          <w:numId w:val="3"/>
-        </w:numPr>
-      </w:pPr>
-      <w:r>
-        <w:t>Environment with consistent noise</w:t>
-      </w:r>
-    </w:p>
-    <w:p>
-      <w:pPr>
-        <w:pStyle w:val="ListParagraph"/>
-        <w:numPr>
-          <w:ilvl w:val="0"/>
-          <w:numId w:val="3"/>
-        </w:numPr>
-      </w:pPr>
-      <w:r>
-        <w:t>Environment with changing noise</w:t>
-      </w:r>
-    </w:p>
-    <w:p>
-      <w:pPr>
-        <w:pStyle w:val="ListParagraph"/>
-        <w:numPr>
-          <w:ilvl w:val="0"/>
-          <w:numId w:val="3"/>
-        </w:numPr>
-      </w:pPr>
-      <w:r>
-        <w:t>Environment with noise above 200d</w:t>
-      </w:r>
-      <w:r>
-        <w:t>B</w:t>
-      </w:r>
-    </w:p>
+    <w:p/>
     <w:p>
       <w:pPr>
         <w:rPr>
@@ -668,20 +1002,7 @@
         <w:t>Testing Instructions</w:t>
       </w:r>
     </w:p>
-    <w:p>
-      <w:r>
-        <w:t xml:space="preserve">Create a text file matching the test inputs and load them into the program as </w:t>
-      </w:r>
-      <w:r>
-        <w:t>the sound inputs.  Run the program f</w:t>
-      </w:r>
-      <w:r>
-        <w:t>rom the Sound.java class</w:t>
-      </w:r>
-      <w:r>
-        <w:t xml:space="preserve"> and compare the expected outputs to the info in the console.</w:t>
-      </w:r>
-    </w:p>
+    <w:p/>
     <w:p>
       <w:pPr>
         <w:rPr>
@@ -697,11 +1018,15 @@
     </w:p>
     <w:p>
       <w:r>
-        <w:t xml:space="preserve">The problem was analyzed and a design was formed on Thursday during the lab hours.  Brainstorming was continued throughout Spring Break and programming was held on the following Thursday during lab hours.  Refinement and </w:t>
+        <w:t>SDR: completed over the weekend of 3/28/15, 2 hours</w:t>
       </w:r>
+    </w:p>
+    <w:p>
       <w:r>
-        <w:t>continuation was held throughout the weekend until the code was finished and submitted.</w:t>
+        <w:t>Lab: Estimated 5 hours</w:t>
       </w:r>
+      <w:bookmarkStart w:id="0" w:name="_GoBack"/>
+      <w:bookmarkEnd w:id="0"/>
     </w:p>
     <w:p>
       <w:pPr>
@@ -717,145 +1042,6 @@
       </w:r>
     </w:p>
     <w:p>
-      <w:r>
-        <w:t>There are many practical applications for coding in the real world that go unnoticed during day to day activities.</w:t>
-      </w:r>
-    </w:p>
-    <w:p>
-      <w:r>
-        <w:t>When you compare amount of work vs. size, you get an interesting graph.</w:t>
-      </w:r>
-    </w:p>
-    <w:p>
-      <w:r>
-        <w:t>For t</w:t>
-      </w:r>
-      <w:r>
-        <w:t>he sample data (23, 15, 2, 4</w:t>
-      </w:r>
-      <w:r>
-        <w:t>, 25</w:t>
-      </w:r>
-      <w:r>
-        <w:t>, 45</w:t>
-      </w:r>
-      <w:r>
-        <w:t>) you can model the interaction with</w:t>
-      </w:r>
-    </w:p>
-    <w:p>
-      <w:r>
-        <w:rPr>
-          <w:noProof/>
-        </w:rPr>
-        <w:lastRenderedPageBreak/>
-        <w:drawing>
-          <wp:inline distT="0" distB="0" distL="0" distR="0" wp14:anchorId="0EA059F5" wp14:editId="343119FB">
-            <wp:extent cx="5994400" cy="3314213"/>
-            <wp:effectExtent l="0" t="0" r="6350" b="635"/>
-            <wp:docPr id="1" name="Picture 1"/>
-            <wp:cNvGraphicFramePr>
-              <a:graphicFrameLocks xmlns:a="http://schemas.openxmlformats.org/drawingml/2006/main" noChangeAspect="1"/>
-            </wp:cNvGraphicFramePr>
-            <a:graphic xmlns:a="http://schemas.openxmlformats.org/drawingml/2006/main">
-              <a:graphicData uri="http://schemas.openxmlformats.org/drawingml/2006/picture">
-                <pic:pic xmlns:pic="http://schemas.openxmlformats.org/drawingml/2006/picture">
-                  <pic:nvPicPr>
-                    <pic:cNvPr id="1" name=""/>
-                    <pic:cNvPicPr/>
-                  </pic:nvPicPr>
-                  <pic:blipFill>
-                    <a:blip r:embed="rId5"/>
-                    <a:stretch>
-                      <a:fillRect/>
-                    </a:stretch>
-                  </pic:blipFill>
-                  <pic:spPr>
-                    <a:xfrm>
-                      <a:off x="0" y="0"/>
-                      <a:ext cx="6048879" cy="3344333"/>
-                    </a:xfrm>
-                    <a:prstGeom prst="rect">
-                      <a:avLst/>
-                    </a:prstGeom>
-                  </pic:spPr>
-                </pic:pic>
-              </a:graphicData>
-            </a:graphic>
-          </wp:inline>
-        </w:drawing>
-      </w:r>
-    </w:p>
-    <w:p>
-      <w:pPr>
-        <w:ind w:firstLine="720"/>
-      </w:pPr>
-      <w:r>
-        <w:t>You create a graph where when you have received a new range it progresses linearly with a slope of 1, but once you receive a value that you’ve had previously the values take a dip due to the number of compares not being equal to the size of the list.</w:t>
-      </w:r>
-      <w:r>
-        <w:t xml:space="preserve">  This model fits for an unsorted list.</w:t>
-      </w:r>
-    </w:p>
-    <w:p>
-      <w:r>
-        <w:t xml:space="preserve">We </w:t>
-      </w:r>
-      <w:r>
-        <w:t>can model the same data using a sorted list.</w:t>
-      </w:r>
-    </w:p>
-    <w:p>
-      <w:r>
-        <w:rPr>
-          <w:noProof/>
-        </w:rPr>
-        <w:drawing>
-          <wp:inline distT="0" distB="0" distL="0" distR="0" wp14:anchorId="02AC845E" wp14:editId="0BBCDC09">
-            <wp:extent cx="5943600" cy="3415665"/>
-            <wp:effectExtent l="0" t="0" r="0" b="0"/>
-            <wp:docPr id="2" name="Picture 2"/>
-            <wp:cNvGraphicFramePr>
-              <a:graphicFrameLocks xmlns:a="http://schemas.openxmlformats.org/drawingml/2006/main" noChangeAspect="1"/>
-            </wp:cNvGraphicFramePr>
-            <a:graphic xmlns:a="http://schemas.openxmlformats.org/drawingml/2006/main">
-              <a:graphicData uri="http://schemas.openxmlformats.org/drawingml/2006/picture">
-                <pic:pic xmlns:pic="http://schemas.openxmlformats.org/drawingml/2006/picture">
-                  <pic:nvPicPr>
-                    <pic:cNvPr id="1" name=""/>
-                    <pic:cNvPicPr/>
-                  </pic:nvPicPr>
-                  <pic:blipFill>
-                    <a:blip r:embed="rId6"/>
-                    <a:stretch>
-                      <a:fillRect/>
-                    </a:stretch>
-                  </pic:blipFill>
-                  <pic:spPr>
-                    <a:xfrm>
-                      <a:off x="0" y="0"/>
-                      <a:ext cx="5943600" cy="3415665"/>
-                    </a:xfrm>
-                    <a:prstGeom prst="rect">
-                      <a:avLst/>
-                    </a:prstGeom>
-                  </pic:spPr>
-                </pic:pic>
-              </a:graphicData>
-            </a:graphic>
-          </wp:inline>
-        </w:drawing>
-      </w:r>
-    </w:p>
-    <w:p>
-      <w:pPr>
-        <w:ind w:firstLine="720"/>
-      </w:pPr>
-      <w:r>
-        <w:t>This graph takes into account that if you receive a new range that is less than the range currently occupying the front of the list it only makes one compare and then the size increases by one.  However, once we’ve received a range that hasn’t been seen yet we have to start iterating through the list until we find the range already in the list or not at all.  If the range hasn’t been registered yet then our size increases by one.  When you’re receiving a new, unseen range the size will always go up by one and the new size will be equal to the number of compares for that step.  This is true of both sorted and unsorted.</w:t>
-      </w:r>
-    </w:p>
-    <w:p>
       <w:pPr>
         <w:rPr>
           <w:b/>
@@ -866,11 +1052,6 @@
           <w:b/>
         </w:rPr>
         <w:t>Future Improvements</w:t>
-      </w:r>
-    </w:p>
-    <w:p>
-      <w:r>
-        <w:t>Implement the Lego Mindstorms tool kit.</w:t>
       </w:r>
     </w:p>
     <w:p>
@@ -917,81 +1098,49 @@
           <w:tcPr>
             <w:tcW w:w="1175" w:type="dxa"/>
           </w:tcPr>
-          <w:p>
-            <w:r>
-              <w:t>Category</w:t>
-            </w:r>
-          </w:p>
+          <w:p/>
         </w:tc>
         <w:tc>
           <w:tcPr>
             <w:tcW w:w="1087" w:type="dxa"/>
           </w:tcPr>
-          <w:p>
-            <w:r>
-              <w:t>Test case</w:t>
-            </w:r>
-          </w:p>
+          <w:p/>
         </w:tc>
         <w:tc>
           <w:tcPr>
             <w:tcW w:w="1349" w:type="dxa"/>
           </w:tcPr>
-          <w:p>
-            <w:r>
-              <w:t>Descriptions</w:t>
-            </w:r>
-          </w:p>
+          <w:p/>
         </w:tc>
         <w:tc>
           <w:tcPr>
             <w:tcW w:w="1103" w:type="dxa"/>
           </w:tcPr>
-          <w:p>
-            <w:r>
-              <w:t>Input data</w:t>
-            </w:r>
-          </w:p>
+          <w:p/>
         </w:tc>
         <w:tc>
           <w:tcPr>
             <w:tcW w:w="1166" w:type="dxa"/>
           </w:tcPr>
-          <w:p>
-            <w:r>
-              <w:t>Expected output</w:t>
-            </w:r>
-          </w:p>
+          <w:p/>
         </w:tc>
         <w:tc>
           <w:tcPr>
             <w:tcW w:w="1128" w:type="dxa"/>
           </w:tcPr>
-          <w:p>
-            <w:r>
-              <w:t>Actual output</w:t>
-            </w:r>
-          </w:p>
+          <w:p/>
         </w:tc>
         <w:tc>
           <w:tcPr>
             <w:tcW w:w="1160" w:type="dxa"/>
           </w:tcPr>
-          <w:p>
-            <w:r>
-              <w:t>Pass/Fail status</w:t>
-            </w:r>
-          </w:p>
+          <w:p/>
         </w:tc>
         <w:tc>
           <w:tcPr>
             <w:tcW w:w="1374" w:type="dxa"/>
           </w:tcPr>
-          <w:p>
-            <w:r>
-              <w:t>Comments</w:t>
-            </w:r>
-          </w:p>
+          <w:p/>
         </w:tc>
       </w:tr>
       <w:tr>
@@ -1002,31 +1151,19 @@
           <w:tcPr>
             <w:tcW w:w="1175" w:type="dxa"/>
           </w:tcPr>
-          <w:p>
-            <w:r>
-              <w:t>Consistent noise</w:t>
-            </w:r>
-          </w:p>
+          <w:p/>
         </w:tc>
         <w:tc>
           <w:tcPr>
             <w:tcW w:w="1087" w:type="dxa"/>
           </w:tcPr>
-          <w:p>
-            <w:r>
-              <w:t>1</w:t>
-            </w:r>
-          </w:p>
+          <w:p/>
         </w:tc>
         <w:tc>
           <w:tcPr>
             <w:tcW w:w="1349" w:type="dxa"/>
           </w:tcPr>
-          <w:p>
-            <w:r>
-              <w:t>Input is the same noise over and over.</w:t>
-            </w:r>
-          </w:p>
+          <w:p/>
         </w:tc>
         <w:tc>
           <w:tcPr>
@@ -1056,11 +1193,7 @@
           <w:tcPr>
             <w:tcW w:w="1374" w:type="dxa"/>
           </w:tcPr>
-          <w:p>
-            <w:r>
-              <w:t>Environment with a consistent source of noise</w:t>
-            </w:r>
-          </w:p>
+          <w:p/>
         </w:tc>
       </w:tr>
       <w:tr>
@@ -1071,31 +1204,19 @@
           <w:tcPr>
             <w:tcW w:w="1175" w:type="dxa"/>
           </w:tcPr>
-          <w:p>
-            <w:r>
-              <w:t>Changing noise</w:t>
-            </w:r>
-          </w:p>
+          <w:p/>
         </w:tc>
         <w:tc>
           <w:tcPr>
             <w:tcW w:w="1087" w:type="dxa"/>
           </w:tcPr>
-          <w:p>
-            <w:r>
-              <w:t>2</w:t>
-            </w:r>
-          </w:p>
+          <w:p/>
         </w:tc>
         <w:tc>
           <w:tcPr>
             <w:tcW w:w="1349" w:type="dxa"/>
           </w:tcPr>
-          <w:p>
-            <w:r>
-              <w:t>Random noises happening.</w:t>
-            </w:r>
-          </w:p>
+          <w:p/>
         </w:tc>
         <w:tc>
           <w:tcPr>
@@ -1125,11 +1246,7 @@
           <w:tcPr>
             <w:tcW w:w="1374" w:type="dxa"/>
           </w:tcPr>
-          <w:p>
-            <w:r>
-              <w:t>Environment with noise changing in pitch</w:t>
-            </w:r>
-          </w:p>
+          <w:p/>
         </w:tc>
       </w:tr>
       <w:tr>
@@ -1140,21 +1257,13 @@
           <w:tcPr>
             <w:tcW w:w="1175" w:type="dxa"/>
           </w:tcPr>
-          <w:p>
-            <w:r>
-              <w:t>Noise above 200dB</w:t>
-            </w:r>
-          </w:p>
+          <w:p/>
         </w:tc>
         <w:tc>
           <w:tcPr>
             <w:tcW w:w="1087" w:type="dxa"/>
           </w:tcPr>
-          <w:p>
-            <w:r>
-              <w:t>3</w:t>
-            </w:r>
-          </w:p>
+          <w:p/>
         </w:tc>
         <w:tc>
           <w:tcPr>
@@ -1190,14 +1299,7 @@
           <w:tcPr>
             <w:tcW w:w="1374" w:type="dxa"/>
           </w:tcPr>
-          <w:p>
-            <w:r>
-              <w:t>Noise unable to be captured by our device</w:t>
-            </w:r>
-            <w:r>
-              <w:t xml:space="preserve"> (Turns out impossible to make noise this loud)</w:t>
-            </w:r>
-          </w:p>
+          <w:p/>
         </w:tc>
       </w:tr>
     </w:tbl>
@@ -1526,6 +1628,232 @@
       </w:rPr>
     </w:lvl>
   </w:abstractNum>
+  <w:abstractNum w:abstractNumId="3">
+    <w:nsid w:val="613752FB"/>
+    <w:multiLevelType w:val="multilevel"/>
+    <w:tmpl w:val="7BBE9A0A"/>
+    <w:lvl w:ilvl="0">
+      <w:start w:val="1"/>
+      <w:numFmt w:val="decimal"/>
+      <w:lvlText w:val="%1."/>
+      <w:lvlJc w:val="left"/>
+      <w:pPr>
+        <w:tabs>
+          <w:tab w:val="num" w:pos="720"/>
+        </w:tabs>
+        <w:ind w:left="720" w:hanging="360"/>
+      </w:pPr>
+    </w:lvl>
+    <w:lvl w:ilvl="1" w:tentative="1">
+      <w:start w:val="1"/>
+      <w:numFmt w:val="decimal"/>
+      <w:lvlText w:val="%2."/>
+      <w:lvlJc w:val="left"/>
+      <w:pPr>
+        <w:tabs>
+          <w:tab w:val="num" w:pos="1440"/>
+        </w:tabs>
+        <w:ind w:left="1440" w:hanging="360"/>
+      </w:pPr>
+    </w:lvl>
+    <w:lvl w:ilvl="2" w:tentative="1">
+      <w:start w:val="1"/>
+      <w:numFmt w:val="decimal"/>
+      <w:lvlText w:val="%3."/>
+      <w:lvlJc w:val="left"/>
+      <w:pPr>
+        <w:tabs>
+          <w:tab w:val="num" w:pos="2160"/>
+        </w:tabs>
+        <w:ind w:left="2160" w:hanging="360"/>
+      </w:pPr>
+    </w:lvl>
+    <w:lvl w:ilvl="3" w:tentative="1">
+      <w:start w:val="1"/>
+      <w:numFmt w:val="decimal"/>
+      <w:lvlText w:val="%4."/>
+      <w:lvlJc w:val="left"/>
+      <w:pPr>
+        <w:tabs>
+          <w:tab w:val="num" w:pos="2880"/>
+        </w:tabs>
+        <w:ind w:left="2880" w:hanging="360"/>
+      </w:pPr>
+    </w:lvl>
+    <w:lvl w:ilvl="4" w:tentative="1">
+      <w:start w:val="1"/>
+      <w:numFmt w:val="decimal"/>
+      <w:lvlText w:val="%5."/>
+      <w:lvlJc w:val="left"/>
+      <w:pPr>
+        <w:tabs>
+          <w:tab w:val="num" w:pos="3600"/>
+        </w:tabs>
+        <w:ind w:left="3600" w:hanging="360"/>
+      </w:pPr>
+    </w:lvl>
+    <w:lvl w:ilvl="5" w:tentative="1">
+      <w:start w:val="1"/>
+      <w:numFmt w:val="decimal"/>
+      <w:lvlText w:val="%6."/>
+      <w:lvlJc w:val="left"/>
+      <w:pPr>
+        <w:tabs>
+          <w:tab w:val="num" w:pos="4320"/>
+        </w:tabs>
+        <w:ind w:left="4320" w:hanging="360"/>
+      </w:pPr>
+    </w:lvl>
+    <w:lvl w:ilvl="6" w:tentative="1">
+      <w:start w:val="1"/>
+      <w:numFmt w:val="decimal"/>
+      <w:lvlText w:val="%7."/>
+      <w:lvlJc w:val="left"/>
+      <w:pPr>
+        <w:tabs>
+          <w:tab w:val="num" w:pos="5040"/>
+        </w:tabs>
+        <w:ind w:left="5040" w:hanging="360"/>
+      </w:pPr>
+    </w:lvl>
+    <w:lvl w:ilvl="7" w:tentative="1">
+      <w:start w:val="1"/>
+      <w:numFmt w:val="decimal"/>
+      <w:lvlText w:val="%8."/>
+      <w:lvlJc w:val="left"/>
+      <w:pPr>
+        <w:tabs>
+          <w:tab w:val="num" w:pos="5760"/>
+        </w:tabs>
+        <w:ind w:left="5760" w:hanging="360"/>
+      </w:pPr>
+    </w:lvl>
+    <w:lvl w:ilvl="8" w:tentative="1">
+      <w:start w:val="1"/>
+      <w:numFmt w:val="decimal"/>
+      <w:lvlText w:val="%9."/>
+      <w:lvlJc w:val="left"/>
+      <w:pPr>
+        <w:tabs>
+          <w:tab w:val="num" w:pos="6480"/>
+        </w:tabs>
+        <w:ind w:left="6480" w:hanging="360"/>
+      </w:pPr>
+    </w:lvl>
+  </w:abstractNum>
+  <w:abstractNum w:abstractNumId="4">
+    <w:nsid w:val="77AC542F"/>
+    <w:multiLevelType w:val="hybridMultilevel"/>
+    <w:tmpl w:val="BF968078"/>
+    <w:lvl w:ilvl="0" w:tplc="04090001">
+      <w:start w:val="1"/>
+      <w:numFmt w:val="bullet"/>
+      <w:lvlText w:val=""/>
+      <w:lvlJc w:val="left"/>
+      <w:pPr>
+        <w:ind w:left="720" w:hanging="360"/>
+      </w:pPr>
+      <w:rPr>
+        <w:rFonts w:ascii="Symbol" w:hAnsi="Symbol" w:hint="default"/>
+      </w:rPr>
+    </w:lvl>
+    <w:lvl w:ilvl="1" w:tplc="04090003" w:tentative="1">
+      <w:start w:val="1"/>
+      <w:numFmt w:val="bullet"/>
+      <w:lvlText w:val="o"/>
+      <w:lvlJc w:val="left"/>
+      <w:pPr>
+        <w:ind w:left="1440" w:hanging="360"/>
+      </w:pPr>
+      <w:rPr>
+        <w:rFonts w:ascii="Courier New" w:hAnsi="Courier New" w:cs="Courier New" w:hint="default"/>
+      </w:rPr>
+    </w:lvl>
+    <w:lvl w:ilvl="2" w:tplc="04090005" w:tentative="1">
+      <w:start w:val="1"/>
+      <w:numFmt w:val="bullet"/>
+      <w:lvlText w:val=""/>
+      <w:lvlJc w:val="left"/>
+      <w:pPr>
+        <w:ind w:left="2160" w:hanging="360"/>
+      </w:pPr>
+      <w:rPr>
+        <w:rFonts w:ascii="Wingdings" w:hAnsi="Wingdings" w:hint="default"/>
+      </w:rPr>
+    </w:lvl>
+    <w:lvl w:ilvl="3" w:tplc="04090001" w:tentative="1">
+      <w:start w:val="1"/>
+      <w:numFmt w:val="bullet"/>
+      <w:lvlText w:val=""/>
+      <w:lvlJc w:val="left"/>
+      <w:pPr>
+        <w:ind w:left="2880" w:hanging="360"/>
+      </w:pPr>
+      <w:rPr>
+        <w:rFonts w:ascii="Symbol" w:hAnsi="Symbol" w:hint="default"/>
+      </w:rPr>
+    </w:lvl>
+    <w:lvl w:ilvl="4" w:tplc="04090003" w:tentative="1">
+      <w:start w:val="1"/>
+      <w:numFmt w:val="bullet"/>
+      <w:lvlText w:val="o"/>
+      <w:lvlJc w:val="left"/>
+      <w:pPr>
+        <w:ind w:left="3600" w:hanging="360"/>
+      </w:pPr>
+      <w:rPr>
+        <w:rFonts w:ascii="Courier New" w:hAnsi="Courier New" w:cs="Courier New" w:hint="default"/>
+      </w:rPr>
+    </w:lvl>
+    <w:lvl w:ilvl="5" w:tplc="04090005" w:tentative="1">
+      <w:start w:val="1"/>
+      <w:numFmt w:val="bullet"/>
+      <w:lvlText w:val=""/>
+      <w:lvlJc w:val="left"/>
+      <w:pPr>
+        <w:ind w:left="4320" w:hanging="360"/>
+      </w:pPr>
+      <w:rPr>
+        <w:rFonts w:ascii="Wingdings" w:hAnsi="Wingdings" w:hint="default"/>
+      </w:rPr>
+    </w:lvl>
+    <w:lvl w:ilvl="6" w:tplc="04090001" w:tentative="1">
+      <w:start w:val="1"/>
+      <w:numFmt w:val="bullet"/>
+      <w:lvlText w:val=""/>
+      <w:lvlJc w:val="left"/>
+      <w:pPr>
+        <w:ind w:left="5040" w:hanging="360"/>
+      </w:pPr>
+      <w:rPr>
+        <w:rFonts w:ascii="Symbol" w:hAnsi="Symbol" w:hint="default"/>
+      </w:rPr>
+    </w:lvl>
+    <w:lvl w:ilvl="7" w:tplc="04090003" w:tentative="1">
+      <w:start w:val="1"/>
+      <w:numFmt w:val="bullet"/>
+      <w:lvlText w:val="o"/>
+      <w:lvlJc w:val="left"/>
+      <w:pPr>
+        <w:ind w:left="5760" w:hanging="360"/>
+      </w:pPr>
+      <w:rPr>
+        <w:rFonts w:ascii="Courier New" w:hAnsi="Courier New" w:cs="Courier New" w:hint="default"/>
+      </w:rPr>
+    </w:lvl>
+    <w:lvl w:ilvl="8" w:tplc="04090005" w:tentative="1">
+      <w:start w:val="1"/>
+      <w:numFmt w:val="bullet"/>
+      <w:lvlText w:val=""/>
+      <w:lvlJc w:val="left"/>
+      <w:pPr>
+        <w:ind w:left="6480" w:hanging="360"/>
+      </w:pPr>
+      <w:rPr>
+        <w:rFonts w:ascii="Wingdings" w:hAnsi="Wingdings" w:hint="default"/>
+      </w:rPr>
+    </w:lvl>
+  </w:abstractNum>
   <w:num w:numId="1">
     <w:abstractNumId w:val="2"/>
   </w:num>
@@ -1534,6 +1862,12 @@
   </w:num>
   <w:num w:numId="3">
     <w:abstractNumId w:val="0"/>
+  </w:num>
+  <w:num w:numId="4">
+    <w:abstractNumId w:val="4"/>
+  </w:num>
+  <w:num w:numId="5">
+    <w:abstractNumId w:val="3"/>
   </w:num>
 </w:numbering>
 </file>

</xml_diff>

<commit_message>
Done as I'll ever be
</commit_message>
<xml_diff>
--- a/Lab5SDR.docx
+++ b/Lab5SDR.docx
@@ -1016,6 +1016,416 @@
           <w:b/>
         </w:rPr>
       </w:pPr>
+    </w:p>
+    <w:tbl>
+      <w:tblPr>
+        <w:tblStyle w:val="TableGrid"/>
+        <w:tblW w:w="0" w:type="auto"/>
+        <w:tblLook w:val="04A0" w:firstRow="1" w:lastRow="0" w:firstColumn="1" w:lastColumn="0" w:noHBand="0" w:noVBand="1"/>
+      </w:tblPr>
+      <w:tblGrid>
+        <w:gridCol w:w="4675"/>
+        <w:gridCol w:w="4675"/>
+      </w:tblGrid>
+      <w:tr>
+        <w:tc>
+          <w:tcPr>
+            <w:tcW w:w="4675" w:type="dxa"/>
+          </w:tcPr>
+          <w:p>
+            <w:r>
+              <w:t>CRefUnsortedList</w:t>
+            </w:r>
+          </w:p>
+          <w:p>
+            <w:r>
+              <w:t>Implements UnsortedListInterface</w:t>
+            </w:r>
+          </w:p>
+        </w:tc>
+        <w:tc>
+          <w:tcPr>
+            <w:tcW w:w="4675" w:type="dxa"/>
+          </w:tcPr>
+          <w:p>
+            <w:r>
+              <w:t>LLObjectNode</w:t>
+            </w:r>
+          </w:p>
+        </w:tc>
+      </w:tr>
+      <w:tr>
+        <w:tc>
+          <w:tcPr>
+            <w:tcW w:w="4675" w:type="dxa"/>
+          </w:tcPr>
+          <w:p>
+            <w:r>
+              <w:t>#list:LLObjectNode</w:t>
+            </w:r>
+          </w:p>
+          <w:p>
+            <w:r>
+              <w:t>#numElements:int</w:t>
+            </w:r>
+          </w:p>
+          <w:p>
+            <w:r>
+              <w:t>#found:boolean</w:t>
+            </w:r>
+          </w:p>
+          <w:p>
+            <w:r>
+              <w:t>#compares:int</w:t>
+            </w:r>
+          </w:p>
+          <w:p>
+            <w:r>
+              <w:t>#location:LLObjectNode</w:t>
+            </w:r>
+          </w:p>
+          <w:p>
+            <w:r>
+              <w:t>#previous:LLObjectNode</w:t>
+            </w:r>
+          </w:p>
+          <w:p>
+            <w:r>
+              <w:t>#currentPos:LLObjectNode</w:t>
+            </w:r>
+          </w:p>
+        </w:tc>
+        <w:tc>
+          <w:tcPr>
+            <w:tcW w:w="4675" w:type="dxa"/>
+          </w:tcPr>
+          <w:p>
+            <w:r>
+              <w:t>-link:LLObjectNode</w:t>
+            </w:r>
+          </w:p>
+          <w:p>
+            <w:r>
+              <w:t>-info:Object</w:t>
+            </w:r>
+          </w:p>
+        </w:tc>
+      </w:tr>
+      <w:tr>
+        <w:tc>
+          <w:tcPr>
+            <w:tcW w:w="4675" w:type="dxa"/>
+          </w:tcPr>
+          <w:p>
+            <w:r>
+              <w:t>+CRefUnsortedList()</w:t>
+            </w:r>
+          </w:p>
+          <w:p>
+            <w:r>
+              <w:t>+size():int</w:t>
+            </w:r>
+          </w:p>
+          <w:p>
+            <w:r>
+              <w:t>#find():void</w:t>
+            </w:r>
+          </w:p>
+          <w:p>
+            <w:r>
+              <w:t>+contains(Object element):boolean</w:t>
+            </w:r>
+          </w:p>
+          <w:p>
+            <w:r>
+              <w:t>+toString():String</w:t>
+            </w:r>
+          </w:p>
+          <w:p>
+            <w:r>
+              <w:t>+remove(Object element):boolean</w:t>
+            </w:r>
+          </w:p>
+          <w:p>
+            <w:r>
+              <w:t>+get(Object element):Object</w:t>
+            </w:r>
+          </w:p>
+          <w:p>
+            <w:r>
+              <w:t>+reset():void</w:t>
+            </w:r>
+          </w:p>
+          <w:p>
+            <w:r>
+              <w:t>+getNext():Object</w:t>
+            </w:r>
+          </w:p>
+          <w:p>
+            <w:r>
+              <w:t>+add(Object element):void</w:t>
+            </w:r>
+          </w:p>
+        </w:tc>
+        <w:tc>
+          <w:tcPr>
+            <w:tcW w:w="4675" w:type="dxa"/>
+          </w:tcPr>
+          <w:p>
+            <w:r>
+              <w:t>+LLObjectNode(Object info)</w:t>
+            </w:r>
+          </w:p>
+          <w:p>
+            <w:r>
+              <w:t>+setInfo(Object info):void</w:t>
+            </w:r>
+          </w:p>
+          <w:p>
+            <w:r>
+              <w:t>+getInfo():Object</w:t>
+            </w:r>
+          </w:p>
+          <w:p>
+            <w:r>
+              <w:t>+setLink(LLObjectNode link):void</w:t>
+            </w:r>
+          </w:p>
+          <w:p>
+            <w:r>
+              <w:t>+getLink():LLObjectNode</w:t>
+            </w:r>
+          </w:p>
+        </w:tc>
+      </w:tr>
+    </w:tbl>
+    <w:p>
+      <w:pPr>
+        <w:rPr>
+          <w:b/>
+        </w:rPr>
+      </w:pPr>
+    </w:p>
+    <w:tbl>
+      <w:tblPr>
+        <w:tblStyle w:val="TableGrid"/>
+        <w:tblW w:w="0" w:type="auto"/>
+        <w:tblLook w:val="04A0" w:firstRow="1" w:lastRow="0" w:firstColumn="1" w:lastColumn="0" w:noHBand="0" w:noVBand="1"/>
+      </w:tblPr>
+      <w:tblGrid>
+        <w:gridCol w:w="4675"/>
+        <w:gridCol w:w="4675"/>
+      </w:tblGrid>
+      <w:tr>
+        <w:tc>
+          <w:tcPr>
+            <w:tcW w:w="4675" w:type="dxa"/>
+          </w:tcPr>
+          <w:p>
+            <w:r>
+              <w:t>Storage</w:t>
+            </w:r>
+          </w:p>
+        </w:tc>
+        <w:tc>
+          <w:tcPr>
+            <w:tcW w:w="4675" w:type="dxa"/>
+          </w:tcPr>
+          <w:p>
+            <w:r>
+              <w:t>&lt;&lt;interface&gt;&gt;</w:t>
+            </w:r>
+          </w:p>
+          <w:p>
+            <w:r>
+              <w:t>UnsortedListInterface</w:t>
+            </w:r>
+          </w:p>
+        </w:tc>
+      </w:tr>
+      <w:tr>
+        <w:tc>
+          <w:tcPr>
+            <w:tcW w:w="4675" w:type="dxa"/>
+          </w:tcPr>
+          <w:p>
+            <w:pPr>
+              <w:rPr>
+                <w:u w:val="single"/>
+              </w:rPr>
+            </w:pPr>
+            <w:r>
+              <w:rPr>
+                <w:u w:val="single"/>
+              </w:rPr>
+              <w:t>-SSNGen:SSNGenerator</w:t>
+            </w:r>
+          </w:p>
+          <w:p>
+            <w:r>
+              <w:t>-unsortedList:UnsortedList</w:t>
+            </w:r>
+          </w:p>
+          <w:p>
+            <w:r>
+              <w:t>-sortedList:SortedList</w:t>
+            </w:r>
+          </w:p>
+          <w:p>
+            <w:r>
+              <w:t>-BSTree:BinarySearchTree</w:t>
+            </w:r>
+          </w:p>
+          <w:p>
+            <w:r>
+              <w:t>-CRefList:CRefUnsortedList</w:t>
+            </w:r>
+          </w:p>
+          <w:p>
+            <w:pPr>
+              <w:rPr>
+                <w:u w:val="single"/>
+              </w:rPr>
+            </w:pPr>
+            <w:r>
+              <w:rPr>
+                <w:u w:val="single"/>
+              </w:rPr>
+              <w:t>-storage:Storage</w:t>
+            </w:r>
+          </w:p>
+        </w:tc>
+        <w:tc>
+          <w:tcPr>
+            <w:tcW w:w="4675" w:type="dxa"/>
+          </w:tcPr>
+          <w:p/>
+        </w:tc>
+      </w:tr>
+      <w:tr>
+        <w:tc>
+          <w:tcPr>
+            <w:tcW w:w="4675" w:type="dxa"/>
+          </w:tcPr>
+          <w:p>
+            <w:r>
+              <w:t>+Storage()</w:t>
+            </w:r>
+          </w:p>
+          <w:p>
+            <w:pPr>
+              <w:rPr>
+                <w:u w:val="single"/>
+              </w:rPr>
+            </w:pPr>
+            <w:r>
+              <w:rPr>
+                <w:u w:val="single"/>
+              </w:rPr>
+              <w:t>+main(String[] args): void</w:t>
+            </w:r>
+          </w:p>
+          <w:p>
+            <w:r>
+              <w:t>-runCRefList():void</w:t>
+            </w:r>
+          </w:p>
+          <w:p>
+            <w:r>
+              <w:t>-handleCRef():void</w:t>
+            </w:r>
+          </w:p>
+          <w:p>
+            <w:r>
+              <w:t>-runBSTree():void</w:t>
+            </w:r>
+          </w:p>
+          <w:p>
+            <w:r>
+              <w:t>-handleBSTree():void</w:t>
+            </w:r>
+          </w:p>
+          <w:p>
+            <w:r>
+              <w:t>-runSorted():void</w:t>
+            </w:r>
+          </w:p>
+          <w:p>
+            <w:r>
+              <w:t>-handleSorted():void</w:t>
+            </w:r>
+          </w:p>
+          <w:p>
+            <w:r>
+              <w:t>-runUnsorted():void</w:t>
+            </w:r>
+          </w:p>
+          <w:p>
+            <w:r>
+              <w:t>-handleUnsorted():void</w:t>
+            </w:r>
+          </w:p>
+        </w:tc>
+        <w:tc>
+          <w:tcPr>
+            <w:tcW w:w="4675" w:type="dxa"/>
+          </w:tcPr>
+          <w:p>
+            <w:r>
+              <w:t>+size():int</w:t>
+            </w:r>
+          </w:p>
+          <w:p>
+            <w:r>
+              <w:t>+contains(Object element):boolean</w:t>
+            </w:r>
+          </w:p>
+          <w:p>
+            <w:r>
+              <w:t>+remove(Object element):boolean</w:t>
+            </w:r>
+          </w:p>
+          <w:p>
+            <w:r>
+              <w:t>+get(Object element):Object</w:t>
+            </w:r>
+          </w:p>
+          <w:p>
+            <w:r>
+              <w:t>+toString():String</w:t>
+            </w:r>
+          </w:p>
+          <w:p>
+            <w:r>
+              <w:t>+reset():void</w:t>
+            </w:r>
+          </w:p>
+          <w:p>
+            <w:r>
+              <w:t>+getNext():Object</w:t>
+            </w:r>
+          </w:p>
+          <w:p>
+            <w:r>
+              <w:t>+add(Object element):void</w:t>
+            </w:r>
+          </w:p>
+        </w:tc>
+      </w:tr>
+    </w:tbl>
+    <w:p>
+      <w:pPr>
+        <w:rPr>
+          <w:b/>
+        </w:rPr>
+      </w:pPr>
+    </w:p>
+    <w:p>
+      <w:pPr>
+        <w:rPr>
+          <w:b/>
+        </w:rPr>
+      </w:pPr>
       <w:r>
         <w:rPr>
           <w:b/>
@@ -1023,7 +1433,11 @@
         <w:t>Testing Report</w:t>
       </w:r>
     </w:p>
-    <w:p/>
+    <w:p>
+      <w:r>
+        <w:t>The IOInterface was never implemented due to lack of understanding and insufficient time so there’s no testing specific cases.  Cases are generated at random allowing for a general observation to be made.</w:t>
+      </w:r>
+    </w:p>
     <w:p>
       <w:pPr>
         <w:rPr>
@@ -1037,7 +1451,11 @@
         <w:t>Testing Instructions</w:t>
       </w:r>
     </w:p>
-    <w:p/>
+    <w:p>
+      <w:r>
+        <w:t>Run the program from the Storage.java file to be presented with information regarding the randomly generated test cases in the console.</w:t>
+      </w:r>
+    </w:p>
     <w:p>
       <w:pPr>
         <w:rPr>
@@ -1053,12 +1471,23 @@
     </w:p>
     <w:p>
       <w:r>
-        <w:t>SDR: completed over the weekend of 3/28/15, 2 hours</w:t>
+        <w:t>SDR: C</w:t>
+      </w:r>
+      <w:r>
+        <w:t>ompleted over the weekend of 3/28/15, 2 hours</w:t>
+      </w:r>
+      <w:r>
+        <w:br/>
+        <w:t xml:space="preserve">         Revised on 4/8/15, 1 hour</w:t>
       </w:r>
     </w:p>
     <w:p>
       <w:r>
         <w:t>Lab: Estimated 5 hours</w:t>
+      </w:r>
+      <w:r>
+        <w:br/>
+        <w:t xml:space="preserve">         Actually took around 7 hours</w:t>
       </w:r>
     </w:p>
     <w:p>
@@ -1075,6 +1504,288 @@
       </w:r>
     </w:p>
     <w:p>
+      <w:r>
+        <w:t xml:space="preserve">Last lab we compared the work vs. size of the unsorted list and sorted list ADT’s.  This time, we’ve added the BST and CRefList.  </w:t>
+      </w:r>
+    </w:p>
+    <w:p>
+      <w:r>
+        <w:t xml:space="preserve">For the sake of simplicity, let’s say Social Security Numbers are only up to 2 digits big.  We’ll go ahead and use the sample data (43, 21, 95, 45, 2, 5, 24, </w:t>
+      </w:r>
+      <w:proofErr w:type="gramStart"/>
+      <w:r>
+        <w:t>97</w:t>
+      </w:r>
+      <w:proofErr w:type="gramEnd"/>
+      <w:r>
+        <w:t>) as our example Social Security Numbers.</w:t>
+      </w:r>
+    </w:p>
+    <w:p>
+      <w:r>
+        <w:t>For Unsorted List, the conclusion is pretty straight forward.  We’ll always have N compares where N is the number of data samples we’re given.  That’s because we’ll always be able to add the new data to the end of the list and not have to worry about sorting it.  The graph of this input would look like this:</w:t>
+      </w:r>
+    </w:p>
+    <w:p>
+      <w:r>
+        <w:rPr>
+          <w:noProof/>
+        </w:rPr>
+        <w:drawing>
+          <wp:inline distT="0" distB="0" distL="0" distR="0" wp14:anchorId="04489BB6" wp14:editId="462CD11E">
+            <wp:extent cx="2766060" cy="1604127"/>
+            <wp:effectExtent l="0" t="0" r="0" b="0"/>
+            <wp:docPr id="3" name="Picture 3"/>
+            <wp:cNvGraphicFramePr>
+              <a:graphicFrameLocks xmlns:a="http://schemas.openxmlformats.org/drawingml/2006/main" noChangeAspect="1"/>
+            </wp:cNvGraphicFramePr>
+            <a:graphic xmlns:a="http://schemas.openxmlformats.org/drawingml/2006/main">
+              <a:graphicData uri="http://schemas.openxmlformats.org/drawingml/2006/picture">
+                <pic:pic xmlns:pic="http://schemas.openxmlformats.org/drawingml/2006/picture">
+                  <pic:nvPicPr>
+                    <pic:cNvPr id="1" name=""/>
+                    <pic:cNvPicPr/>
+                  </pic:nvPicPr>
+                  <pic:blipFill>
+                    <a:blip r:embed="rId5"/>
+                    <a:stretch>
+                      <a:fillRect/>
+                    </a:stretch>
+                  </pic:blipFill>
+                  <pic:spPr>
+                    <a:xfrm>
+                      <a:off x="0" y="0"/>
+                      <a:ext cx="2777950" cy="1611023"/>
+                    </a:xfrm>
+                    <a:prstGeom prst="rect">
+                      <a:avLst/>
+                    </a:prstGeom>
+                  </pic:spPr>
+                </pic:pic>
+              </a:graphicData>
+            </a:graphic>
+          </wp:inline>
+        </w:drawing>
+      </w:r>
+    </w:p>
+    <w:p>
+      <w:r>
+        <w:t xml:space="preserve">The compares will always match the size since you’re always being added to the end.  This means we have </w:t>
+      </w:r>
+      <w:proofErr w:type="gramStart"/>
+      <w:r>
+        <w:t>O(</w:t>
+      </w:r>
+      <w:proofErr w:type="gramEnd"/>
+      <w:r>
+        <w:t>N).</w:t>
+      </w:r>
+    </w:p>
+    <w:p/>
+    <w:p>
+      <w:r>
+        <w:t xml:space="preserve">For Sorted List it gets more complicated.  Now we have to take into account that the amount of compares per add could vary greatly since we’re looking for the right spot to insert our data.  This though does not mean that the number of compares will ever exceed the number of elements.  The graph for this data would look like this: </w:t>
+      </w:r>
+    </w:p>
+    <w:p>
+      <w:r>
+        <w:rPr>
+          <w:noProof/>
+        </w:rPr>
+        <w:drawing>
+          <wp:inline distT="0" distB="0" distL="0" distR="0" wp14:anchorId="436719E8" wp14:editId="4A51EE05">
+            <wp:extent cx="2847703" cy="1661160"/>
+            <wp:effectExtent l="0" t="0" r="0" b="0"/>
+            <wp:docPr id="1" name="Picture 1"/>
+            <wp:cNvGraphicFramePr>
+              <a:graphicFrameLocks xmlns:a="http://schemas.openxmlformats.org/drawingml/2006/main" noChangeAspect="1"/>
+            </wp:cNvGraphicFramePr>
+            <a:graphic xmlns:a="http://schemas.openxmlformats.org/drawingml/2006/main">
+              <a:graphicData uri="http://schemas.openxmlformats.org/drawingml/2006/picture">
+                <pic:pic xmlns:pic="http://schemas.openxmlformats.org/drawingml/2006/picture">
+                  <pic:nvPicPr>
+                    <pic:cNvPr id="1" name=""/>
+                    <pic:cNvPicPr/>
+                  </pic:nvPicPr>
+                  <pic:blipFill>
+                    <a:blip r:embed="rId6"/>
+                    <a:stretch>
+                      <a:fillRect/>
+                    </a:stretch>
+                  </pic:blipFill>
+                  <pic:spPr>
+                    <a:xfrm>
+                      <a:off x="0" y="0"/>
+                      <a:ext cx="2854214" cy="1664958"/>
+                    </a:xfrm>
+                    <a:prstGeom prst="rect">
+                      <a:avLst/>
+                    </a:prstGeom>
+                  </pic:spPr>
+                </pic:pic>
+              </a:graphicData>
+            </a:graphic>
+          </wp:inline>
+        </w:drawing>
+      </w:r>
+    </w:p>
+    <w:p>
+      <w:r>
+        <w:t xml:space="preserve">From this graph we can tell when data that doesn’t get sorted to the front comes in, that’s whenever we have a value that doesn’t sit in a flat line.  Sorted List may be more work, but it is also much more tidy and easier to find certain objects.  This means we have </w:t>
+      </w:r>
+      <w:proofErr w:type="gramStart"/>
+      <w:r>
+        <w:t>O(</w:t>
+      </w:r>
+      <w:proofErr w:type="gramEnd"/>
+      <w:r>
+        <w:t>N) since we can’t guarantee we’ll always be adding value to the beginning of the list.</w:t>
+      </w:r>
+    </w:p>
+    <w:p>
+      <w:r>
+        <w:t xml:space="preserve">CRefList functions in the same way as Unsorted List if we choose to not care what order the elements are in, therefore we can draw the same conclusions about CRefList that we do about Unsorted List.  The graph, as we have stated, will look like this: </w:t>
+      </w:r>
+    </w:p>
+    <w:p>
+      <w:r>
+        <w:rPr>
+          <w:noProof/>
+        </w:rPr>
+        <w:drawing>
+          <wp:inline distT="0" distB="0" distL="0" distR="0" wp14:anchorId="0753239B" wp14:editId="64F7DD07">
+            <wp:extent cx="2872740" cy="1665994"/>
+            <wp:effectExtent l="0" t="0" r="3810" b="0"/>
+            <wp:docPr id="4" name="Picture 4"/>
+            <wp:cNvGraphicFramePr>
+              <a:graphicFrameLocks xmlns:a="http://schemas.openxmlformats.org/drawingml/2006/main" noChangeAspect="1"/>
+            </wp:cNvGraphicFramePr>
+            <a:graphic xmlns:a="http://schemas.openxmlformats.org/drawingml/2006/main">
+              <a:graphicData uri="http://schemas.openxmlformats.org/drawingml/2006/picture">
+                <pic:pic xmlns:pic="http://schemas.openxmlformats.org/drawingml/2006/picture">
+                  <pic:nvPicPr>
+                    <pic:cNvPr id="1" name=""/>
+                    <pic:cNvPicPr/>
+                  </pic:nvPicPr>
+                  <pic:blipFill>
+                    <a:blip r:embed="rId5"/>
+                    <a:stretch>
+                      <a:fillRect/>
+                    </a:stretch>
+                  </pic:blipFill>
+                  <pic:spPr>
+                    <a:xfrm>
+                      <a:off x="0" y="0"/>
+                      <a:ext cx="2887585" cy="1674603"/>
+                    </a:xfrm>
+                    <a:prstGeom prst="rect">
+                      <a:avLst/>
+                    </a:prstGeom>
+                  </pic:spPr>
+                </pic:pic>
+              </a:graphicData>
+            </a:graphic>
+          </wp:inline>
+        </w:drawing>
+      </w:r>
+    </w:p>
+    <w:p>
+      <w:r>
+        <w:t xml:space="preserve">Since everything will be added to the end the number of compares will steadily rise the number of elements contains in our list.  This means we have </w:t>
+      </w:r>
+      <w:proofErr w:type="gramStart"/>
+      <w:r>
+        <w:t>O(</w:t>
+      </w:r>
+      <w:proofErr w:type="gramEnd"/>
+      <w:r>
+        <w:t>N).</w:t>
+      </w:r>
+    </w:p>
+    <w:p>
+      <w:r>
+        <w:t xml:space="preserve">Binary Search Tree is where things start to get a little fun.  Due to the nature of which things are sorted in a BST, it means that in an ideal case our work will always be </w:t>
+      </w:r>
+      <w:proofErr w:type="gramStart"/>
+      <w:r>
+        <w:t>Log2(</w:t>
+      </w:r>
+      <w:proofErr w:type="gramEnd"/>
+      <w:r>
+        <w:t xml:space="preserve">N) which is phenomenal for us.  We can cut out work load down drastically and make much more efficient finds and adds to allow </w:t>
+      </w:r>
+      <w:proofErr w:type="spellStart"/>
+      <w:proofErr w:type="gramStart"/>
+      <w:r>
+        <w:t>cPU</w:t>
+      </w:r>
+      <w:proofErr w:type="spellEnd"/>
+      <w:proofErr w:type="gramEnd"/>
+      <w:r>
+        <w:t xml:space="preserve"> time to be spent on other processes.  The graph for the BST will end up looking like this:</w:t>
+      </w:r>
+    </w:p>
+    <w:p>
+      <w:r>
+        <w:rPr>
+          <w:noProof/>
+        </w:rPr>
+        <w:drawing>
+          <wp:inline distT="0" distB="0" distL="0" distR="0" wp14:anchorId="52B0DD08" wp14:editId="1E151AB7">
+            <wp:extent cx="2781300" cy="1645008"/>
+            <wp:effectExtent l="0" t="0" r="0" b="0"/>
+            <wp:docPr id="5" name="Picture 5"/>
+            <wp:cNvGraphicFramePr>
+              <a:graphicFrameLocks xmlns:a="http://schemas.openxmlformats.org/drawingml/2006/main" noChangeAspect="1"/>
+            </wp:cNvGraphicFramePr>
+            <a:graphic xmlns:a="http://schemas.openxmlformats.org/drawingml/2006/main">
+              <a:graphicData uri="http://schemas.openxmlformats.org/drawingml/2006/picture">
+                <pic:pic xmlns:pic="http://schemas.openxmlformats.org/drawingml/2006/picture">
+                  <pic:nvPicPr>
+                    <pic:cNvPr id="1" name=""/>
+                    <pic:cNvPicPr/>
+                  </pic:nvPicPr>
+                  <pic:blipFill>
+                    <a:blip r:embed="rId7"/>
+                    <a:stretch>
+                      <a:fillRect/>
+                    </a:stretch>
+                  </pic:blipFill>
+                  <pic:spPr>
+                    <a:xfrm>
+                      <a:off x="0" y="0"/>
+                      <a:ext cx="2802299" cy="1657428"/>
+                    </a:xfrm>
+                    <a:prstGeom prst="rect">
+                      <a:avLst/>
+                    </a:prstGeom>
+                  </pic:spPr>
+                </pic:pic>
+              </a:graphicData>
+            </a:graphic>
+          </wp:inline>
+        </w:drawing>
+      </w:r>
+    </w:p>
+    <w:p>
+      <w:r>
+        <w:t xml:space="preserve">BST allows us to mirror the efficiency of the binary search (that name seems familiar) function which operates by starting in the middle and narrowing down the search field by constantly dividing it in half.  That is exactly what BST is doing and is why it’s extremely efficient.  This means we achieve </w:t>
+      </w:r>
+      <w:proofErr w:type="gramStart"/>
+      <w:r>
+        <w:t>O(</w:t>
+      </w:r>
+      <w:proofErr w:type="gramEnd"/>
+      <w:r>
+        <w:t>log2(N)) using BST.</w:t>
+      </w:r>
+    </w:p>
+    <w:p>
+      <w:r>
+        <w:t>The best option in this case would be to use BST since it’s not only more efficient than all the other options, but it’s also sorted.  This makes everything much more efficient in the long run.</w:t>
+      </w:r>
+    </w:p>
+    <w:p>
       <w:pPr>
         <w:rPr>
           <w:b/>
@@ -1088,6 +1799,11 @@
       </w:r>
     </w:p>
     <w:p>
+      <w:r>
+        <w:t>Implement the functionality of the IOInterface to allow for specific test cases to be loaded into the program and tested.  This will also allow for a deeper analysis of the work done for each ADT.</w:t>
+      </w:r>
+    </w:p>
+    <w:p>
       <w:pPr>
         <w:rPr>
           <w:b/>
@@ -1100,243 +1816,6 @@
         <w:t>Appendix</w:t>
       </w:r>
     </w:p>
-    <w:p>
-      <w:pPr>
-        <w:rPr>
-          <w:b/>
-        </w:rPr>
-      </w:pPr>
-    </w:p>
-    <w:tbl>
-      <w:tblPr>
-        <w:tblStyle w:val="TableGrid"/>
-        <w:tblW w:w="9542" w:type="dxa"/>
-        <w:tblLook w:val="04A0" w:firstRow="1" w:lastRow="0" w:firstColumn="1" w:lastColumn="0" w:noHBand="0" w:noVBand="1"/>
-      </w:tblPr>
-      <w:tblGrid>
-        <w:gridCol w:w="1175"/>
-        <w:gridCol w:w="1087"/>
-        <w:gridCol w:w="1349"/>
-        <w:gridCol w:w="1103"/>
-        <w:gridCol w:w="1166"/>
-        <w:gridCol w:w="1128"/>
-        <w:gridCol w:w="1160"/>
-        <w:gridCol w:w="1374"/>
-      </w:tblGrid>
-      <w:tr>
-        <w:trPr>
-          <w:trHeight w:val="888"/>
-        </w:trPr>
-        <w:tc>
-          <w:tcPr>
-            <w:tcW w:w="1175" w:type="dxa"/>
-          </w:tcPr>
-          <w:p/>
-        </w:tc>
-        <w:tc>
-          <w:tcPr>
-            <w:tcW w:w="1087" w:type="dxa"/>
-          </w:tcPr>
-          <w:p/>
-        </w:tc>
-        <w:tc>
-          <w:tcPr>
-            <w:tcW w:w="1349" w:type="dxa"/>
-          </w:tcPr>
-          <w:p/>
-        </w:tc>
-        <w:tc>
-          <w:tcPr>
-            <w:tcW w:w="1103" w:type="dxa"/>
-          </w:tcPr>
-          <w:p/>
-        </w:tc>
-        <w:tc>
-          <w:tcPr>
-            <w:tcW w:w="1166" w:type="dxa"/>
-          </w:tcPr>
-          <w:p/>
-        </w:tc>
-        <w:tc>
-          <w:tcPr>
-            <w:tcW w:w="1128" w:type="dxa"/>
-          </w:tcPr>
-          <w:p/>
-        </w:tc>
-        <w:tc>
-          <w:tcPr>
-            <w:tcW w:w="1160" w:type="dxa"/>
-          </w:tcPr>
-          <w:p/>
-        </w:tc>
-        <w:tc>
-          <w:tcPr>
-            <w:tcW w:w="1374" w:type="dxa"/>
-          </w:tcPr>
-          <w:p/>
-        </w:tc>
-      </w:tr>
-      <w:tr>
-        <w:trPr>
-          <w:trHeight w:val="456"/>
-        </w:trPr>
-        <w:tc>
-          <w:tcPr>
-            <w:tcW w:w="1175" w:type="dxa"/>
-          </w:tcPr>
-          <w:p/>
-        </w:tc>
-        <w:tc>
-          <w:tcPr>
-            <w:tcW w:w="1087" w:type="dxa"/>
-          </w:tcPr>
-          <w:p/>
-        </w:tc>
-        <w:tc>
-          <w:tcPr>
-            <w:tcW w:w="1349" w:type="dxa"/>
-          </w:tcPr>
-          <w:p/>
-        </w:tc>
-        <w:tc>
-          <w:tcPr>
-            <w:tcW w:w="1103" w:type="dxa"/>
-          </w:tcPr>
-          <w:p/>
-        </w:tc>
-        <w:tc>
-          <w:tcPr>
-            <w:tcW w:w="1166" w:type="dxa"/>
-          </w:tcPr>
-          <w:p/>
-        </w:tc>
-        <w:tc>
-          <w:tcPr>
-            <w:tcW w:w="1128" w:type="dxa"/>
-          </w:tcPr>
-          <w:p/>
-        </w:tc>
-        <w:tc>
-          <w:tcPr>
-            <w:tcW w:w="1160" w:type="dxa"/>
-          </w:tcPr>
-          <w:p/>
-        </w:tc>
-        <w:tc>
-          <w:tcPr>
-            <w:tcW w:w="1374" w:type="dxa"/>
-          </w:tcPr>
-          <w:p/>
-        </w:tc>
-      </w:tr>
-      <w:tr>
-        <w:trPr>
-          <w:trHeight w:val="431"/>
-        </w:trPr>
-        <w:tc>
-          <w:tcPr>
-            <w:tcW w:w="1175" w:type="dxa"/>
-          </w:tcPr>
-          <w:p/>
-        </w:tc>
-        <w:tc>
-          <w:tcPr>
-            <w:tcW w:w="1087" w:type="dxa"/>
-          </w:tcPr>
-          <w:p/>
-        </w:tc>
-        <w:tc>
-          <w:tcPr>
-            <w:tcW w:w="1349" w:type="dxa"/>
-          </w:tcPr>
-          <w:p/>
-        </w:tc>
-        <w:tc>
-          <w:tcPr>
-            <w:tcW w:w="1103" w:type="dxa"/>
-          </w:tcPr>
-          <w:p/>
-        </w:tc>
-        <w:tc>
-          <w:tcPr>
-            <w:tcW w:w="1166" w:type="dxa"/>
-          </w:tcPr>
-          <w:p/>
-        </w:tc>
-        <w:tc>
-          <w:tcPr>
-            <w:tcW w:w="1128" w:type="dxa"/>
-          </w:tcPr>
-          <w:p/>
-        </w:tc>
-        <w:tc>
-          <w:tcPr>
-            <w:tcW w:w="1160" w:type="dxa"/>
-          </w:tcPr>
-          <w:p/>
-        </w:tc>
-        <w:tc>
-          <w:tcPr>
-            <w:tcW w:w="1374" w:type="dxa"/>
-          </w:tcPr>
-          <w:p/>
-        </w:tc>
-      </w:tr>
-      <w:tr>
-        <w:trPr>
-          <w:trHeight w:val="456"/>
-        </w:trPr>
-        <w:tc>
-          <w:tcPr>
-            <w:tcW w:w="1175" w:type="dxa"/>
-          </w:tcPr>
-          <w:p/>
-        </w:tc>
-        <w:tc>
-          <w:tcPr>
-            <w:tcW w:w="1087" w:type="dxa"/>
-          </w:tcPr>
-          <w:p/>
-        </w:tc>
-        <w:tc>
-          <w:tcPr>
-            <w:tcW w:w="1349" w:type="dxa"/>
-          </w:tcPr>
-          <w:p/>
-        </w:tc>
-        <w:tc>
-          <w:tcPr>
-            <w:tcW w:w="1103" w:type="dxa"/>
-          </w:tcPr>
-          <w:p/>
-        </w:tc>
-        <w:tc>
-          <w:tcPr>
-            <w:tcW w:w="1166" w:type="dxa"/>
-          </w:tcPr>
-          <w:p/>
-        </w:tc>
-        <w:tc>
-          <w:tcPr>
-            <w:tcW w:w="1128" w:type="dxa"/>
-          </w:tcPr>
-          <w:p/>
-        </w:tc>
-        <w:tc>
-          <w:tcPr>
-            <w:tcW w:w="1160" w:type="dxa"/>
-          </w:tcPr>
-          <w:p/>
-        </w:tc>
-        <w:tc>
-          <w:tcPr>
-            <w:tcW w:w="1374" w:type="dxa"/>
-          </w:tcPr>
-          <w:p/>
-        </w:tc>
-      </w:tr>
-    </w:tbl>
-    <w:p/>
     <w:sectPr>
       <w:pgSz w:w="12240" w:h="15840"/>
       <w:pgMar w:top="1440" w:right="1440" w:bottom="1440" w:left="1440" w:header="720" w:footer="720" w:gutter="0"/>

</xml_diff>